<commit_message>
Done Bab 1 - 3
</commit_message>
<xml_diff>
--- a/Dokumen/Modul PHQ-9 dan GAD-7.docx
+++ b/Dokumen/Modul PHQ-9 dan GAD-7.docx
@@ -3700,55 +3700,64 @@
         </w:rPr>
         <w:t xml:space="preserve"> = </w:t>
       </w:r>
-      <w:proofErr w:type="spellStart"/>
-      <w:r>
-        <w:rPr>
-          <w:rFonts w:ascii="Times New Roman" w:eastAsia="Times New Roman" w:hAnsi="Times New Roman" w:cs="Times New Roman"/>
-          <w:sz w:val="24"/>
-          <w:szCs w:val="24"/>
-          <w:lang w:eastAsia="en-ID"/>
-        </w:rPr>
-        <w:t>Hampir</w:t>
-      </w:r>
-      <w:proofErr w:type="spellEnd"/>
-      <w:r>
-        <w:rPr>
-          <w:rFonts w:ascii="Times New Roman" w:eastAsia="Times New Roman" w:hAnsi="Times New Roman" w:cs="Times New Roman"/>
-          <w:sz w:val="24"/>
-          <w:szCs w:val="24"/>
-          <w:lang w:eastAsia="en-ID"/>
-        </w:rPr>
-        <w:t xml:space="preserve"> </w:t>
-      </w:r>
-      <w:proofErr w:type="spellStart"/>
-      <w:r>
-        <w:rPr>
-          <w:rFonts w:ascii="Times New Roman" w:eastAsia="Times New Roman" w:hAnsi="Times New Roman" w:cs="Times New Roman"/>
-          <w:sz w:val="24"/>
-          <w:szCs w:val="24"/>
-          <w:lang w:eastAsia="en-ID"/>
-        </w:rPr>
-        <w:t>setiap</w:t>
-      </w:r>
-      <w:proofErr w:type="spellEnd"/>
-      <w:r>
-        <w:rPr>
-          <w:rFonts w:ascii="Times New Roman" w:eastAsia="Times New Roman" w:hAnsi="Times New Roman" w:cs="Times New Roman"/>
-          <w:sz w:val="24"/>
-          <w:szCs w:val="24"/>
-          <w:lang w:eastAsia="en-ID"/>
-        </w:rPr>
-        <w:t xml:space="preserve"> </w:t>
-      </w:r>
-      <w:proofErr w:type="spellStart"/>
-      <w:r>
-        <w:rPr>
-          <w:rFonts w:ascii="Times New Roman" w:eastAsia="Times New Roman" w:hAnsi="Times New Roman" w:cs="Times New Roman"/>
-          <w:sz w:val="24"/>
-          <w:szCs w:val="24"/>
-          <w:lang w:eastAsia="en-ID"/>
-        </w:rPr>
-        <w:t>hari</w:t>
+      <w:r>
+        <w:rPr>
+          <w:rFonts w:ascii="Times New Roman" w:eastAsia="Times New Roman" w:hAnsi="Times New Roman" w:cs="Times New Roman"/>
+          <w:sz w:val="24"/>
+          <w:szCs w:val="24"/>
+          <w:lang w:eastAsia="en-ID"/>
+        </w:rPr>
+        <w:t xml:space="preserve">Tidak </w:t>
+      </w:r>
+      <w:proofErr w:type="spellStart"/>
+      <w:r>
+        <w:rPr>
+          <w:rFonts w:ascii="Times New Roman" w:eastAsia="Times New Roman" w:hAnsi="Times New Roman" w:cs="Times New Roman"/>
+          <w:sz w:val="24"/>
+          <w:szCs w:val="24"/>
+          <w:lang w:eastAsia="en-ID"/>
+        </w:rPr>
+        <w:t>pernah</w:t>
+      </w:r>
+      <w:proofErr w:type="spellEnd"/>
+      <w:r>
+        <w:rPr>
+          <w:rFonts w:ascii="Times New Roman" w:eastAsia="Times New Roman" w:hAnsi="Times New Roman" w:cs="Times New Roman"/>
+          <w:sz w:val="24"/>
+          <w:szCs w:val="24"/>
+          <w:lang w:eastAsia="en-ID"/>
+        </w:rPr>
+        <w:t xml:space="preserve"> </w:t>
+      </w:r>
+      <w:proofErr w:type="spellStart"/>
+      <w:r>
+        <w:rPr>
+          <w:rFonts w:ascii="Times New Roman" w:eastAsia="Times New Roman" w:hAnsi="Times New Roman" w:cs="Times New Roman"/>
+          <w:sz w:val="24"/>
+          <w:szCs w:val="24"/>
+          <w:lang w:eastAsia="en-ID"/>
+        </w:rPr>
+        <w:t>sama</w:t>
+      </w:r>
+      <w:proofErr w:type="spellEnd"/>
+      <w:r>
+        <w:rPr>
+          <w:rFonts w:ascii="Times New Roman" w:eastAsia="Times New Roman" w:hAnsi="Times New Roman" w:cs="Times New Roman"/>
+          <w:sz w:val="24"/>
+          <w:szCs w:val="24"/>
+          <w:lang w:eastAsia="en-ID"/>
+        </w:rPr>
+        <w:t xml:space="preserve"> </w:t>
+      </w:r>
+      <w:proofErr w:type="spellStart"/>
+      <w:r>
+        <w:rPr>
+          <w:rFonts w:ascii="Times New Roman" w:eastAsia="Times New Roman" w:hAnsi="Times New Roman" w:cs="Times New Roman"/>
+          <w:sz w:val="24"/>
+          <w:szCs w:val="24"/>
+          <w:lang w:eastAsia="en-ID"/>
+        </w:rPr>
+        <w:t>sekali</w:t>
       </w:r>
       <w:proofErr w:type="spellEnd"/>
     </w:p>

</xml_diff>